<commit_message>
Functioneel ontwerp zo goed als klaar en technisch ontwerp verplaatst
</commit_message>
<xml_diff>
--- a/Eindopdracht/Functioneel ontwerp.docx
+++ b/Eindopdracht/Functioneel ontwerp.docx
@@ -4,18 +4,17 @@
   <w:body>
     <w:sdt>
       <w:sdtPr>
+        <w:rPr>
+          <w:rFonts w:eastAsiaTheme="minorHAnsi"/>
+          <w:lang w:eastAsia="en-US"/>
+        </w:rPr>
         <w:id w:val="449441130"/>
         <w:docPartObj>
           <w:docPartGallery w:val="Cover Pages"/>
           <w:docPartUnique/>
         </w:docPartObj>
       </w:sdtPr>
-      <w:sdtEndPr>
-        <w:rPr>
-          <w:rFonts w:eastAsiaTheme="minorHAnsi"/>
-          <w:lang w:eastAsia="en-US"/>
-        </w:rPr>
-      </w:sdtEndPr>
+      <w:sdtEndPr/>
       <w:sdtContent>
         <w:p>
           <w:pPr>
@@ -154,6 +153,7 @@
                                       <w:calendar w:val="gregorian"/>
                                     </w:date>
                                   </w:sdtPr>
+                                  <w:sdtEndPr/>
                                   <w:sdtContent>
                                     <w:p>
                                       <w:pPr>
@@ -3466,6 +3466,7 @@
                                 <w:calendar w:val="gregorian"/>
                               </w:date>
                             </w:sdtPr>
+                            <w:sdtEndPr/>
                             <w:sdtContent>
                               <w:p>
                                 <w:pPr>
@@ -3677,30 +3678,14 @@
                                     <w:szCs w:val="26"/>
                                   </w:rPr>
                                 </w:pPr>
-                                <w:sdt>
-                                  <w:sdtPr>
-                                    <w:rPr>
-                                      <w:color w:val="4472C4" w:themeColor="accent1"/>
-                                      <w:sz w:val="26"/>
-                                      <w:szCs w:val="26"/>
-                                    </w:rPr>
-                                    <w:alias w:val="Auteur"/>
-                                    <w:tag w:val=""/>
-                                    <w:id w:val="-2041584766"/>
-                                    <w:dataBinding w:prefixMappings="xmlns:ns0='http://purl.org/dc/elements/1.1/' xmlns:ns1='http://schemas.openxmlformats.org/package/2006/metadata/core-properties' " w:xpath="/ns1:coreProperties[1]/ns0:creator[1]" w:storeItemID="{6C3C8BC8-F283-45AE-878A-BAB7291924A1}"/>
-                                    <w:text/>
-                                  </w:sdtPr>
-                                  <w:sdtContent>
-                                    <w:r>
-                                      <w:rPr>
-                                        <w:color w:val="4472C4" w:themeColor="accent1"/>
-                                        <w:sz w:val="26"/>
-                                        <w:szCs w:val="26"/>
-                                      </w:rPr>
-                                      <w:t>Meijer, Jeffrey</w:t>
-                                    </w:r>
-                                  </w:sdtContent>
-                                </w:sdt>
+                                <w:r>
+                                  <w:rPr>
+                                    <w:color w:val="4472C4" w:themeColor="accent1"/>
+                                    <w:sz w:val="26"/>
+                                    <w:szCs w:val="26"/>
+                                  </w:rPr>
+                                  <w:t>Jeffrey Meijer</w:t>
+                                </w:r>
                               </w:p>
                               <w:p>
                                 <w:pPr>
@@ -3722,10 +3707,10 @@
                                     <w:alias w:val="Bedrijf"/>
                                     <w:tag w:val=""/>
                                     <w:id w:val="1558814826"/>
-                                    <w:showingPlcHdr/>
                                     <w:dataBinding w:prefixMappings="xmlns:ns0='http://schemas.openxmlformats.org/officeDocument/2006/extended-properties' " w:xpath="/ns0:Properties[1]/ns0:Company[1]" w:storeItemID="{6668398D-A668-4E3E-A5EB-62B293D839F1}"/>
                                     <w:text/>
                                   </w:sdtPr>
+                                  <w:sdtEndPr/>
                                   <w:sdtContent>
                                     <w:r>
                                       <w:rPr>
@@ -3734,7 +3719,7 @@
                                         <w:sz w:val="20"/>
                                         <w:szCs w:val="20"/>
                                       </w:rPr>
-                                      <w:t>[bedrijfsnaam]</w:t>
+                                      <w:t>v1.0</w:t>
                                     </w:r>
                                   </w:sdtContent>
                                 </w:sdt>
@@ -3777,30 +3762,14 @@
                               <w:szCs w:val="26"/>
                             </w:rPr>
                           </w:pPr>
-                          <w:sdt>
-                            <w:sdtPr>
-                              <w:rPr>
-                                <w:color w:val="4472C4" w:themeColor="accent1"/>
-                                <w:sz w:val="26"/>
-                                <w:szCs w:val="26"/>
-                              </w:rPr>
-                              <w:alias w:val="Auteur"/>
-                              <w:tag w:val=""/>
-                              <w:id w:val="-2041584766"/>
-                              <w:dataBinding w:prefixMappings="xmlns:ns0='http://purl.org/dc/elements/1.1/' xmlns:ns1='http://schemas.openxmlformats.org/package/2006/metadata/core-properties' " w:xpath="/ns1:coreProperties[1]/ns0:creator[1]" w:storeItemID="{6C3C8BC8-F283-45AE-878A-BAB7291924A1}"/>
-                              <w:text/>
-                            </w:sdtPr>
-                            <w:sdtContent>
-                              <w:r>
-                                <w:rPr>
-                                  <w:color w:val="4472C4" w:themeColor="accent1"/>
-                                  <w:sz w:val="26"/>
-                                  <w:szCs w:val="26"/>
-                                </w:rPr>
-                                <w:t>Meijer, Jeffrey</w:t>
-                              </w:r>
-                            </w:sdtContent>
-                          </w:sdt>
+                          <w:r>
+                            <w:rPr>
+                              <w:color w:val="4472C4" w:themeColor="accent1"/>
+                              <w:sz w:val="26"/>
+                              <w:szCs w:val="26"/>
+                            </w:rPr>
+                            <w:t>Jeffrey Meijer</w:t>
+                          </w:r>
                         </w:p>
                         <w:p>
                           <w:pPr>
@@ -3822,10 +3791,10 @@
                               <w:alias w:val="Bedrijf"/>
                               <w:tag w:val=""/>
                               <w:id w:val="1558814826"/>
-                              <w:showingPlcHdr/>
                               <w:dataBinding w:prefixMappings="xmlns:ns0='http://schemas.openxmlformats.org/officeDocument/2006/extended-properties' " w:xpath="/ns0:Properties[1]/ns0:Company[1]" w:storeItemID="{6668398D-A668-4E3E-A5EB-62B293D839F1}"/>
                               <w:text/>
                             </w:sdtPr>
+                            <w:sdtEndPr/>
                             <w:sdtContent>
                               <w:r>
                                 <w:rPr>
@@ -3834,7 +3803,7 @@
                                   <w:sz w:val="20"/>
                                   <w:szCs w:val="20"/>
                                 </w:rPr>
-                                <w:t>[bedrijfsnaam]</w:t>
+                                <w:t>v1.0</w:t>
                               </w:r>
                             </w:sdtContent>
                           </w:sdt>
@@ -3942,6 +3911,7 @@
                                     <w:dataBinding w:prefixMappings="xmlns:ns0='http://purl.org/dc/elements/1.1/' xmlns:ns1='http://schemas.openxmlformats.org/package/2006/metadata/core-properties' " w:xpath="/ns1:coreProperties[1]/ns0:title[1]" w:storeItemID="{6C3C8BC8-F283-45AE-878A-BAB7291924A1}"/>
                                     <w:text/>
                                   </w:sdtPr>
+                                  <w:sdtEndPr/>
                                   <w:sdtContent>
                                     <w:r>
                                       <w:rPr>
@@ -3977,6 +3947,7 @@
                                     <w:dataBinding w:prefixMappings="xmlns:ns0='http://purl.org/dc/elements/1.1/' xmlns:ns1='http://schemas.openxmlformats.org/package/2006/metadata/core-properties' " w:xpath="/ns1:coreProperties[1]/ns0:subject[1]" w:storeItemID="{6C3C8BC8-F283-45AE-878A-BAB7291924A1}"/>
                                     <w:text/>
                                   </w:sdtPr>
+                                  <w:sdtEndPr/>
                                   <w:sdtContent>
                                     <w:r>
                                       <w:rPr>
@@ -3984,8 +3955,18 @@
                                         <w:sz w:val="36"/>
                                         <w:szCs w:val="36"/>
                                       </w:rPr>
-                                      <w:t>Functioneel ontwerp A5 Laravel</w:t>
+                                      <w:t xml:space="preserve">Functioneel ontwerp A5 </w:t>
                                     </w:r>
+                                    <w:proofErr w:type="spellStart"/>
+                                    <w:r>
+                                      <w:rPr>
+                                        <w:color w:val="404040" w:themeColor="text1" w:themeTint="BF"/>
+                                        <w:sz w:val="36"/>
+                                        <w:szCs w:val="36"/>
+                                      </w:rPr>
+                                      <w:t>Laravel</w:t>
+                                    </w:r>
+                                    <w:proofErr w:type="spellEnd"/>
                                   </w:sdtContent>
                                 </w:sdt>
                               </w:p>
@@ -4037,6 +4018,7 @@
                               <w:dataBinding w:prefixMappings="xmlns:ns0='http://purl.org/dc/elements/1.1/' xmlns:ns1='http://schemas.openxmlformats.org/package/2006/metadata/core-properties' " w:xpath="/ns1:coreProperties[1]/ns0:title[1]" w:storeItemID="{6C3C8BC8-F283-45AE-878A-BAB7291924A1}"/>
                               <w:text/>
                             </w:sdtPr>
+                            <w:sdtEndPr/>
                             <w:sdtContent>
                               <w:r>
                                 <w:rPr>
@@ -4072,6 +4054,7 @@
                               <w:dataBinding w:prefixMappings="xmlns:ns0='http://purl.org/dc/elements/1.1/' xmlns:ns1='http://schemas.openxmlformats.org/package/2006/metadata/core-properties' " w:xpath="/ns1:coreProperties[1]/ns0:subject[1]" w:storeItemID="{6C3C8BC8-F283-45AE-878A-BAB7291924A1}"/>
                               <w:text/>
                             </w:sdtPr>
+                            <w:sdtEndPr/>
                             <w:sdtContent>
                               <w:r>
                                 <w:rPr>
@@ -4079,8 +4062,18 @@
                                   <w:sz w:val="36"/>
                                   <w:szCs w:val="36"/>
                                 </w:rPr>
-                                <w:t>Functioneel ontwerp A5 Laravel</w:t>
+                                <w:t xml:space="preserve">Functioneel ontwerp A5 </w:t>
                               </w:r>
+                              <w:proofErr w:type="spellStart"/>
+                              <w:r>
+                                <w:rPr>
+                                  <w:color w:val="404040" w:themeColor="text1" w:themeTint="BF"/>
+                                  <w:sz w:val="36"/>
+                                  <w:szCs w:val="36"/>
+                                </w:rPr>
+                                <w:t>Laravel</w:t>
+                              </w:r>
+                              <w:proofErr w:type="spellEnd"/>
                             </w:sdtContent>
                           </w:sdt>
                         </w:p>
@@ -4100,6 +4093,429 @@
         </w:p>
       </w:sdtContent>
     </w:sdt>
+    <w:p>
+      <w:pPr>
+        <w:pStyle w:val="Kop1"/>
+      </w:pPr>
+      <w:bookmarkStart w:id="0" w:name="_Toc51320696"/>
+      <w:r>
+        <w:lastRenderedPageBreak/>
+        <w:t>Inhoudsopgave</w:t>
+      </w:r>
+      <w:bookmarkEnd w:id="0"/>
+    </w:p>
+    <w:sdt>
+      <w:sdtPr>
+        <w:rPr>
+          <w:rFonts w:asciiTheme="minorHAnsi" w:eastAsiaTheme="minorHAnsi" w:hAnsiTheme="minorHAnsi" w:cstheme="minorBidi"/>
+          <w:color w:val="auto"/>
+          <w:sz w:val="22"/>
+          <w:szCs w:val="22"/>
+          <w:lang w:eastAsia="en-US"/>
+        </w:rPr>
+        <w:id w:val="-1194449078"/>
+        <w:docPartObj>
+          <w:docPartGallery w:val="Table of Contents"/>
+          <w:docPartUnique/>
+        </w:docPartObj>
+      </w:sdtPr>
+      <w:sdtEndPr/>
+      <w:sdtContent>
+        <w:p>
+          <w:pPr>
+            <w:pStyle w:val="Kopvaninhoudsopgave"/>
+          </w:pPr>
+          <w:r>
+            <w:t>Inhoud</w:t>
+          </w:r>
+        </w:p>
+        <w:p>
+          <w:pPr>
+            <w:pStyle w:val="Inhopg1"/>
+            <w:tabs>
+              <w:tab w:val="right" w:leader="dot" w:pos="9062"/>
+            </w:tabs>
+            <w:rPr>
+              <w:rFonts w:eastAsiaTheme="minorEastAsia"/>
+              <w:noProof/>
+              <w:lang w:eastAsia="nl-NL"/>
+            </w:rPr>
+          </w:pPr>
+          <w:r>
+            <w:fldChar w:fldCharType="begin"/>
+          </w:r>
+          <w:r>
+            <w:instrText xml:space="preserve"> TOC \o "1-3" \h \z \u </w:instrText>
+          </w:r>
+          <w:r>
+            <w:fldChar w:fldCharType="separate"/>
+          </w:r>
+          <w:hyperlink w:anchor="_Toc51320696" w:history="1">
+            <w:r>
+              <w:rPr>
+                <w:rStyle w:val="Hyperlink"/>
+                <w:noProof/>
+              </w:rPr>
+              <w:t>Inhoudsopgave</w:t>
+            </w:r>
+            <w:r>
+              <w:rPr>
+                <w:noProof/>
+                <w:webHidden/>
+              </w:rPr>
+              <w:tab/>
+            </w:r>
+            <w:r>
+              <w:rPr>
+                <w:noProof/>
+                <w:webHidden/>
+              </w:rPr>
+              <w:fldChar w:fldCharType="begin"/>
+            </w:r>
+            <w:r>
+              <w:rPr>
+                <w:noProof/>
+                <w:webHidden/>
+              </w:rPr>
+              <w:instrText xml:space="preserve"> PAGEREF _Toc51320696 \h </w:instrText>
+            </w:r>
+            <w:r>
+              <w:rPr>
+                <w:noProof/>
+                <w:webHidden/>
+              </w:rPr>
+            </w:r>
+            <w:r>
+              <w:rPr>
+                <w:noProof/>
+                <w:webHidden/>
+              </w:rPr>
+              <w:fldChar w:fldCharType="separate"/>
+            </w:r>
+            <w:r>
+              <w:rPr>
+                <w:noProof/>
+                <w:webHidden/>
+              </w:rPr>
+              <w:t>1</w:t>
+            </w:r>
+            <w:r>
+              <w:rPr>
+                <w:noProof/>
+                <w:webHidden/>
+              </w:rPr>
+              <w:fldChar w:fldCharType="end"/>
+            </w:r>
+          </w:hyperlink>
+        </w:p>
+        <w:p>
+          <w:pPr>
+            <w:pStyle w:val="Inhopg1"/>
+            <w:tabs>
+              <w:tab w:val="right" w:leader="dot" w:pos="9062"/>
+            </w:tabs>
+            <w:rPr>
+              <w:rFonts w:eastAsiaTheme="minorEastAsia"/>
+              <w:noProof/>
+              <w:lang w:eastAsia="nl-NL"/>
+            </w:rPr>
+          </w:pPr>
+          <w:hyperlink w:anchor="_Toc51320697" w:history="1">
+            <w:r>
+              <w:rPr>
+                <w:rStyle w:val="Hyperlink"/>
+                <w:noProof/>
+              </w:rPr>
+              <w:t>Algemene eisen</w:t>
+            </w:r>
+            <w:r>
+              <w:rPr>
+                <w:noProof/>
+                <w:webHidden/>
+              </w:rPr>
+              <w:tab/>
+            </w:r>
+            <w:r>
+              <w:rPr>
+                <w:noProof/>
+                <w:webHidden/>
+              </w:rPr>
+              <w:fldChar w:fldCharType="begin"/>
+            </w:r>
+            <w:r>
+              <w:rPr>
+                <w:noProof/>
+                <w:webHidden/>
+              </w:rPr>
+              <w:instrText xml:space="preserve"> PAGEREF _Toc51320697 \h </w:instrText>
+            </w:r>
+            <w:r>
+              <w:rPr>
+                <w:noProof/>
+                <w:webHidden/>
+              </w:rPr>
+            </w:r>
+            <w:r>
+              <w:rPr>
+                <w:noProof/>
+                <w:webHidden/>
+              </w:rPr>
+              <w:fldChar w:fldCharType="separate"/>
+            </w:r>
+            <w:r>
+              <w:rPr>
+                <w:noProof/>
+                <w:webHidden/>
+              </w:rPr>
+              <w:t>2</w:t>
+            </w:r>
+            <w:r>
+              <w:rPr>
+                <w:noProof/>
+                <w:webHidden/>
+              </w:rPr>
+              <w:fldChar w:fldCharType="end"/>
+            </w:r>
+          </w:hyperlink>
+        </w:p>
+        <w:p>
+          <w:pPr>
+            <w:pStyle w:val="Inhopg1"/>
+            <w:tabs>
+              <w:tab w:val="right" w:leader="dot" w:pos="9062"/>
+            </w:tabs>
+            <w:rPr>
+              <w:rFonts w:eastAsiaTheme="minorEastAsia"/>
+              <w:noProof/>
+              <w:lang w:eastAsia="nl-NL"/>
+            </w:rPr>
+          </w:pPr>
+          <w:hyperlink w:anchor="_Toc51320698" w:history="1">
+            <w:r>
+              <w:rPr>
+                <w:rStyle w:val="Hyperlink"/>
+                <w:noProof/>
+              </w:rPr>
+              <w:t>Eindgebruiker(s)</w:t>
+            </w:r>
+            <w:r>
+              <w:rPr>
+                <w:noProof/>
+                <w:webHidden/>
+              </w:rPr>
+              <w:tab/>
+            </w:r>
+            <w:r>
+              <w:rPr>
+                <w:noProof/>
+                <w:webHidden/>
+              </w:rPr>
+              <w:fldChar w:fldCharType="begin"/>
+            </w:r>
+            <w:r>
+              <w:rPr>
+                <w:noProof/>
+                <w:webHidden/>
+              </w:rPr>
+              <w:instrText xml:space="preserve"> PAGEREF _Toc51320698 \h </w:instrText>
+            </w:r>
+            <w:r>
+              <w:rPr>
+                <w:noProof/>
+                <w:webHidden/>
+              </w:rPr>
+            </w:r>
+            <w:r>
+              <w:rPr>
+                <w:noProof/>
+                <w:webHidden/>
+              </w:rPr>
+              <w:fldChar w:fldCharType="separate"/>
+            </w:r>
+            <w:r>
+              <w:rPr>
+                <w:noProof/>
+                <w:webHidden/>
+              </w:rPr>
+              <w:t>2</w:t>
+            </w:r>
+            <w:r>
+              <w:rPr>
+                <w:noProof/>
+                <w:webHidden/>
+              </w:rPr>
+              <w:fldChar w:fldCharType="end"/>
+            </w:r>
+          </w:hyperlink>
+        </w:p>
+        <w:p>
+          <w:pPr>
+            <w:rPr>
+              <w:b/>
+              <w:bCs/>
+            </w:rPr>
+          </w:pPr>
+          <w:r>
+            <w:rPr>
+              <w:b/>
+              <w:bCs/>
+            </w:rPr>
+            <w:fldChar w:fldCharType="end"/>
+          </w:r>
+        </w:p>
+        <w:p>
+          <w:pPr>
+            <w:rPr>
+              <w:b/>
+              <w:bCs/>
+            </w:rPr>
+          </w:pPr>
+          <w:r>
+            <w:rPr>
+              <w:b/>
+              <w:bCs/>
+            </w:rPr>
+            <w:br w:type="page"/>
+          </w:r>
+        </w:p>
+        <w:bookmarkStart w:id="1" w:name="_GoBack" w:displacedByCustomXml="next"/>
+        <w:bookmarkEnd w:id="1" w:displacedByCustomXml="next"/>
+      </w:sdtContent>
+    </w:sdt>
+    <w:p>
+      <w:pPr>
+        <w:pStyle w:val="Kop1"/>
+      </w:pPr>
+      <w:bookmarkStart w:id="2" w:name="_Toc51320697"/>
+      <w:r>
+        <w:lastRenderedPageBreak/>
+        <w:t>Algemene eisen</w:t>
+      </w:r>
+      <w:bookmarkEnd w:id="2"/>
+    </w:p>
+    <w:p>
+      <w:pPr>
+        <w:pStyle w:val="Lijstalinea"/>
+        <w:numPr>
+          <w:ilvl w:val="0"/>
+          <w:numId w:val="1"/>
+        </w:numPr>
+      </w:pPr>
+      <w:r>
+        <w:t>De gebruiker moet kunnen inloggen en registreren.</w:t>
+      </w:r>
+    </w:p>
+    <w:p>
+      <w:pPr>
+        <w:pStyle w:val="Lijstalinea"/>
+        <w:numPr>
+          <w:ilvl w:val="0"/>
+          <w:numId w:val="1"/>
+        </w:numPr>
+      </w:pPr>
+      <w:r>
+        <w:t>De gebruiker kan 1 of meer bands onder zijn beheer hebben, ook kunnen andere gebruikers dezelfde band in beheer hebben.</w:t>
+      </w:r>
+    </w:p>
+    <w:p>
+      <w:pPr>
+        <w:pStyle w:val="Lijstalinea"/>
+        <w:numPr>
+          <w:ilvl w:val="0"/>
+          <w:numId w:val="1"/>
+        </w:numPr>
+      </w:pPr>
+      <w:r>
+        <w:t>De gebruiker heeft een dashboard waar hij/zij zijn gebruikersgegevens kan aanpassen en kan doorklikken naar een band EPK.</w:t>
+      </w:r>
+    </w:p>
+    <w:p>
+      <w:pPr>
+        <w:pStyle w:val="Lijstalinea"/>
+        <w:numPr>
+          <w:ilvl w:val="0"/>
+          <w:numId w:val="1"/>
+        </w:numPr>
+      </w:pPr>
+      <w:r>
+        <w:t xml:space="preserve">Op de band EPK staat een foto met hieronder een korte beschrijving en biografie tekst,  hier weer onder is de mogelijkheid om 3 </w:t>
+      </w:r>
+      <w:proofErr w:type="spellStart"/>
+      <w:r>
+        <w:t>embedded</w:t>
+      </w:r>
+      <w:proofErr w:type="spellEnd"/>
+      <w:r>
+        <w:t xml:space="preserve"> </w:t>
+      </w:r>
+      <w:proofErr w:type="spellStart"/>
+      <w:r>
+        <w:t>Youtube</w:t>
+      </w:r>
+      <w:proofErr w:type="spellEnd"/>
+      <w:r>
+        <w:t xml:space="preserve"> video’s toe te voegen, ook moet de achtergrond- en tekstkleur aanpasbaar zijn.</w:t>
+      </w:r>
+    </w:p>
+    <w:p>
+      <w:pPr>
+        <w:pStyle w:val="Lijstalinea"/>
+        <w:numPr>
+          <w:ilvl w:val="0"/>
+          <w:numId w:val="1"/>
+        </w:numPr>
+      </w:pPr>
+      <w:r>
+        <w:t xml:space="preserve">Als iemand als gast op de site komt moet hij/zij kunnen zoeken op een bandnaam en krijgt de gast dan een tabel terug met bandnamen en een korte beschrijving die aan hun zoekcriteria voldoen. Als je hier op klikt kom je op de band pagina zoals beschreven is in het vorige punt. </w:t>
+      </w:r>
+    </w:p>
+    <w:p/>
+    <w:p/>
+    <w:p>
+      <w:pPr>
+        <w:pStyle w:val="Kop1"/>
+      </w:pPr>
+      <w:bookmarkStart w:id="3" w:name="_Toc51320698"/>
+      <w:r>
+        <w:t>Eindgebruiker(s)</w:t>
+      </w:r>
+      <w:bookmarkEnd w:id="3"/>
+    </w:p>
+    <w:p>
+      <w:r>
+        <w:t xml:space="preserve">De band zelf zou hun “Electronic </w:t>
+      </w:r>
+      <w:proofErr w:type="spellStart"/>
+      <w:r>
+        <w:t>press</w:t>
+      </w:r>
+      <w:proofErr w:type="spellEnd"/>
+      <w:r>
+        <w:t xml:space="preserve"> kit” op de site kunnen zetten voor mensen  of bedrijven om te downloaden</w:t>
+      </w:r>
+    </w:p>
+    <w:p>
+      <w:r>
+        <w:t xml:space="preserve">Mensen die </w:t>
+      </w:r>
+      <w:r>
+        <w:t>meer over een band willen weten zouden op band naam kunnen zoeken</w:t>
+      </w:r>
+    </w:p>
+    <w:p>
+      <w:r>
+        <w:t>Bedrijven die</w:t>
+      </w:r>
+      <w:r>
+        <w:t xml:space="preserve"> </w:t>
+      </w:r>
+      <w:r>
+        <w:t>meer informatie willen inwinnen voor dat ze boeken of voor een website of tijdschrift</w:t>
+      </w:r>
+      <w:r>
+        <w:t>.</w:t>
+      </w:r>
+    </w:p>
     <w:p/>
     <w:sectPr>
       <w:pgSz w:w="11906" w:h="16838"/>
@@ -4111,6 +4527,127 @@
     </w:sectPr>
   </w:body>
 </w:document>
+</file>
+
+<file path=word/numbering.xml><?xml version="1.0" encoding="utf-8"?>
+<w:numbering xmlns:wpc="http://schemas.microsoft.com/office/word/2010/wordprocessingCanvas" xmlns:cx="http://schemas.microsoft.com/office/drawing/2014/chartex" xmlns:cx1="http://schemas.microsoft.com/office/drawing/2015/9/8/chartex" xmlns:cx2="http://schemas.microsoft.com/office/drawing/2015/10/21/chartex" xmlns:cx3="http://schemas.microsoft.com/office/drawing/2016/5/9/chartex" xmlns:cx4="http://schemas.microsoft.com/office/drawing/2016/5/10/chartex" xmlns:cx5="http://schemas.microsoft.com/office/drawing/2016/5/11/chartex" xmlns:cx6="http://schemas.microsoft.com/office/drawing/2016/5/12/chartex" xmlns:cx7="http://schemas.microsoft.com/office/drawing/2016/5/13/chartex" xmlns:cx8="http://schemas.microsoft.com/office/drawing/2016/5/14/chartex" xmlns:mc="http://schemas.openxmlformats.org/markup-compatibility/2006" xmlns:aink="http://schemas.microsoft.com/office/drawing/2016/ink" xmlns:am3d="http://schemas.microsoft.com/office/drawing/2017/model3d" xmlns:o="urn:schemas-microsoft-com:office:office" xmlns:r="http://schemas.openxmlformats.org/officeDocument/2006/relationships" xmlns:m="http://schemas.openxmlformats.org/officeDocument/2006/math" xmlns:v="urn:schemas-microsoft-com:vml" xmlns:wp14="http://schemas.microsoft.com/office/word/2010/wordprocessingDrawing" xmlns:wp="http://schemas.openxmlformats.org/drawingml/2006/wordprocessingDrawing" xmlns:w10="urn:schemas-microsoft-com:office:word" xmlns:w="http://schemas.openxmlformats.org/wordprocessingml/2006/main" xmlns:w14="http://schemas.microsoft.com/office/word/2010/wordml" xmlns:w15="http://schemas.microsoft.com/office/word/2012/wordml" xmlns:w16cid="http://schemas.microsoft.com/office/word/2016/wordml/cid" xmlns:w16se="http://schemas.microsoft.com/office/word/2015/wordml/symex" xmlns:wpg="http://schemas.microsoft.com/office/word/2010/wordprocessingGroup" xmlns:wpi="http://schemas.microsoft.com/office/word/2010/wordprocessingInk" xmlns:wne="http://schemas.microsoft.com/office/word/2006/wordml" xmlns:wps="http://schemas.microsoft.com/office/word/2010/wordprocessingShape" mc:Ignorable="w14 w15 w16se w16cid wp14">
+  <w:abstractNum w:abstractNumId="0" w15:restartNumberingAfterBreak="0">
+    <w:nsid w:val="4EE72FE1"/>
+    <w:multiLevelType w:val="hybridMultilevel"/>
+    <w:tmpl w:val="269EEED0"/>
+    <w:lvl w:ilvl="0" w:tplc="317823A0">
+      <w:start w:val="1"/>
+      <w:numFmt w:val="decimal"/>
+      <w:lvlText w:val="%1."/>
+      <w:lvlJc w:val="left"/>
+      <w:pPr>
+        <w:ind w:left="720" w:hanging="360"/>
+      </w:pPr>
+      <w:rPr>
+        <w:rFonts w:asciiTheme="minorHAnsi" w:eastAsiaTheme="minorHAnsi" w:hAnsiTheme="minorHAnsi" w:cstheme="minorBidi"/>
+      </w:rPr>
+    </w:lvl>
+    <w:lvl w:ilvl="1" w:tplc="04130003" w:tentative="1">
+      <w:start w:val="1"/>
+      <w:numFmt w:val="bullet"/>
+      <w:lvlText w:val="o"/>
+      <w:lvlJc w:val="left"/>
+      <w:pPr>
+        <w:ind w:left="1440" w:hanging="360"/>
+      </w:pPr>
+      <w:rPr>
+        <w:rFonts w:ascii="Courier New" w:hAnsi="Courier New" w:cs="Courier New" w:hint="default"/>
+      </w:rPr>
+    </w:lvl>
+    <w:lvl w:ilvl="2" w:tplc="04130005" w:tentative="1">
+      <w:start w:val="1"/>
+      <w:numFmt w:val="bullet"/>
+      <w:lvlText w:val=""/>
+      <w:lvlJc w:val="left"/>
+      <w:pPr>
+        <w:ind w:left="2160" w:hanging="360"/>
+      </w:pPr>
+      <w:rPr>
+        <w:rFonts w:ascii="Wingdings" w:hAnsi="Wingdings" w:hint="default"/>
+      </w:rPr>
+    </w:lvl>
+    <w:lvl w:ilvl="3" w:tplc="04130001" w:tentative="1">
+      <w:start w:val="1"/>
+      <w:numFmt w:val="bullet"/>
+      <w:lvlText w:val=""/>
+      <w:lvlJc w:val="left"/>
+      <w:pPr>
+        <w:ind w:left="2880" w:hanging="360"/>
+      </w:pPr>
+      <w:rPr>
+        <w:rFonts w:ascii="Symbol" w:hAnsi="Symbol" w:hint="default"/>
+      </w:rPr>
+    </w:lvl>
+    <w:lvl w:ilvl="4" w:tplc="04130003" w:tentative="1">
+      <w:start w:val="1"/>
+      <w:numFmt w:val="bullet"/>
+      <w:lvlText w:val="o"/>
+      <w:lvlJc w:val="left"/>
+      <w:pPr>
+        <w:ind w:left="3600" w:hanging="360"/>
+      </w:pPr>
+      <w:rPr>
+        <w:rFonts w:ascii="Courier New" w:hAnsi="Courier New" w:cs="Courier New" w:hint="default"/>
+      </w:rPr>
+    </w:lvl>
+    <w:lvl w:ilvl="5" w:tplc="04130005" w:tentative="1">
+      <w:start w:val="1"/>
+      <w:numFmt w:val="bullet"/>
+      <w:lvlText w:val=""/>
+      <w:lvlJc w:val="left"/>
+      <w:pPr>
+        <w:ind w:left="4320" w:hanging="360"/>
+      </w:pPr>
+      <w:rPr>
+        <w:rFonts w:ascii="Wingdings" w:hAnsi="Wingdings" w:hint="default"/>
+      </w:rPr>
+    </w:lvl>
+    <w:lvl w:ilvl="6" w:tplc="04130001" w:tentative="1">
+      <w:start w:val="1"/>
+      <w:numFmt w:val="bullet"/>
+      <w:lvlText w:val=""/>
+      <w:lvlJc w:val="left"/>
+      <w:pPr>
+        <w:ind w:left="5040" w:hanging="360"/>
+      </w:pPr>
+      <w:rPr>
+        <w:rFonts w:ascii="Symbol" w:hAnsi="Symbol" w:hint="default"/>
+      </w:rPr>
+    </w:lvl>
+    <w:lvl w:ilvl="7" w:tplc="04130003" w:tentative="1">
+      <w:start w:val="1"/>
+      <w:numFmt w:val="bullet"/>
+      <w:lvlText w:val="o"/>
+      <w:lvlJc w:val="left"/>
+      <w:pPr>
+        <w:ind w:left="5760" w:hanging="360"/>
+      </w:pPr>
+      <w:rPr>
+        <w:rFonts w:ascii="Courier New" w:hAnsi="Courier New" w:cs="Courier New" w:hint="default"/>
+      </w:rPr>
+    </w:lvl>
+    <w:lvl w:ilvl="8" w:tplc="04130005" w:tentative="1">
+      <w:start w:val="1"/>
+      <w:numFmt w:val="bullet"/>
+      <w:lvlText w:val=""/>
+      <w:lvlJc w:val="left"/>
+      <w:pPr>
+        <w:ind w:left="6480" w:hanging="360"/>
+      </w:pPr>
+      <w:rPr>
+        <w:rFonts w:ascii="Wingdings" w:hAnsi="Wingdings" w:hint="default"/>
+      </w:rPr>
+    </w:lvl>
+  </w:abstractNum>
+  <w:num w:numId="1">
+    <w:abstractNumId w:val="0"/>
+  </w:num>
+</w:numbering>
 </file>
 
 <file path=word/styles.xml><?xml version="1.0" encoding="utf-8"?>
@@ -4512,6 +5049,26 @@
     <w:name w:val="Normal"/>
     <w:qFormat/>
   </w:style>
+  <w:style w:type="paragraph" w:styleId="Kop1">
+    <w:name w:val="heading 1"/>
+    <w:basedOn w:val="Standaard"/>
+    <w:next w:val="Standaard"/>
+    <w:link w:val="Kop1Char"/>
+    <w:uiPriority w:val="9"/>
+    <w:qFormat/>
+    <w:rsid w:val="00286640"/>
+    <w:pPr>
+      <w:keepNext/>
+      <w:keepLines/>
+      <w:spacing w:before="240" w:after="0"/>
+      <w:outlineLvl w:val="0"/>
+    </w:pPr>
+    <w:rPr>
+      <w:rFonts w:ascii="Arial" w:eastAsiaTheme="majorEastAsia" w:hAnsi="Arial" w:cstheme="majorBidi"/>
+      <w:sz w:val="48"/>
+      <w:szCs w:val="32"/>
+    </w:rPr>
+  </w:style>
   <w:style w:type="character" w:default="1" w:styleId="Standaardalinea-lettertype">
     <w:name w:val="Default Paragraph Font"/>
     <w:uiPriority w:val="1"/>
@@ -4563,6 +5120,70 @@
       <w:rFonts w:eastAsiaTheme="minorEastAsia"/>
       <w:lang w:eastAsia="nl-NL"/>
     </w:rPr>
+  </w:style>
+  <w:style w:type="character" w:customStyle="1" w:styleId="Kop1Char">
+    <w:name w:val="Kop 1 Char"/>
+    <w:basedOn w:val="Standaardalinea-lettertype"/>
+    <w:link w:val="Kop1"/>
+    <w:uiPriority w:val="9"/>
+    <w:rsid w:val="00286640"/>
+    <w:rPr>
+      <w:rFonts w:ascii="Arial" w:eastAsiaTheme="majorEastAsia" w:hAnsi="Arial" w:cstheme="majorBidi"/>
+      <w:sz w:val="48"/>
+      <w:szCs w:val="32"/>
+    </w:rPr>
+  </w:style>
+  <w:style w:type="paragraph" w:styleId="Kopvaninhoudsopgave">
+    <w:name w:val="TOC Heading"/>
+    <w:basedOn w:val="Kop1"/>
+    <w:next w:val="Standaard"/>
+    <w:uiPriority w:val="39"/>
+    <w:unhideWhenUsed/>
+    <w:qFormat/>
+    <w:rsid w:val="00286640"/>
+    <w:pPr>
+      <w:outlineLvl w:val="9"/>
+    </w:pPr>
+    <w:rPr>
+      <w:rFonts w:asciiTheme="majorHAnsi" w:hAnsiTheme="majorHAnsi"/>
+      <w:color w:val="2F5496" w:themeColor="accent1" w:themeShade="BF"/>
+      <w:sz w:val="32"/>
+      <w:lang w:eastAsia="nl-NL"/>
+    </w:rPr>
+  </w:style>
+  <w:style w:type="paragraph" w:styleId="Inhopg1">
+    <w:name w:val="toc 1"/>
+    <w:basedOn w:val="Standaard"/>
+    <w:next w:val="Standaard"/>
+    <w:autoRedefine/>
+    <w:uiPriority w:val="39"/>
+    <w:unhideWhenUsed/>
+    <w:rsid w:val="00286640"/>
+    <w:pPr>
+      <w:spacing w:after="100"/>
+    </w:pPr>
+  </w:style>
+  <w:style w:type="character" w:styleId="Hyperlink">
+    <w:name w:val="Hyperlink"/>
+    <w:basedOn w:val="Standaardalinea-lettertype"/>
+    <w:uiPriority w:val="99"/>
+    <w:unhideWhenUsed/>
+    <w:rsid w:val="00286640"/>
+    <w:rPr>
+      <w:color w:val="0563C1" w:themeColor="hyperlink"/>
+      <w:u w:val="single"/>
+    </w:rPr>
+  </w:style>
+  <w:style w:type="paragraph" w:styleId="Lijstalinea">
+    <w:name w:val="List Paragraph"/>
+    <w:basedOn w:val="Standaard"/>
+    <w:uiPriority w:val="34"/>
+    <w:qFormat/>
+    <w:rsid w:val="009D0EC7"/>
+    <w:pPr>
+      <w:ind w:left="720"/>
+      <w:contextualSpacing/>
+    </w:pPr>
   </w:style>
 </w:styles>
 </file>
@@ -4873,10 +5494,22 @@
 </CoverPageProperties>
 </file>
 
+<file path=customXml/item2.xml><?xml version="1.0" encoding="utf-8"?>
+<b:Sources xmlns:b="http://schemas.openxmlformats.org/officeDocument/2006/bibliography" xmlns="http://schemas.openxmlformats.org/officeDocument/2006/bibliography" SelectedStyle="\APASixthEditionOfficeOnline.xsl" StyleName="APA" Version="6"/>
+</file>
+
 <file path=customXml/itemProps1.xml><?xml version="1.0" encoding="utf-8"?>
 <ds:datastoreItem xmlns:ds="http://schemas.openxmlformats.org/officeDocument/2006/customXml" ds:itemID="{55AF091B-3C7A-41E3-B477-F2FDAA23CFDA}">
   <ds:schemaRefs>
     <ds:schemaRef ds:uri="http://schemas.microsoft.com/office/2006/coverPageProps"/>
   </ds:schemaRefs>
 </ds:datastoreItem>
+</file>
+
+<file path=customXml/itemProps2.xml><?xml version="1.0" encoding="utf-8"?>
+<ds:datastoreItem xmlns:ds="http://schemas.openxmlformats.org/officeDocument/2006/customXml" ds:itemID="{5879D930-04A2-434E-83AC-D96A03FF10AB}">
+  <ds:schemaRefs>
+    <ds:schemaRef ds:uri="http://schemas.openxmlformats.org/officeDocument/2006/bibliography"/>
+  </ds:schemaRefs>
+</ds:datastoreItem>
 </file>
</xml_diff>

<commit_message>
Functioneel en Technisch ontwerp A5
</commit_message>
<xml_diff>
--- a/Eindopdracht/Functioneel ontwerp.docx
+++ b/Eindopdracht/Functioneel ontwerp.docx
@@ -3955,18 +3955,8 @@
                                         <w:sz w:val="36"/>
                                         <w:szCs w:val="36"/>
                                       </w:rPr>
-                                      <w:t xml:space="preserve">Functioneel ontwerp A5 </w:t>
+                                      <w:t>Functioneel ontwerp A5 Laravel</w:t>
                                     </w:r>
-                                    <w:proofErr w:type="spellStart"/>
-                                    <w:r>
-                                      <w:rPr>
-                                        <w:color w:val="404040" w:themeColor="text1" w:themeTint="BF"/>
-                                        <w:sz w:val="36"/>
-                                        <w:szCs w:val="36"/>
-                                      </w:rPr>
-                                      <w:t>Laravel</w:t>
-                                    </w:r>
-                                    <w:proofErr w:type="spellEnd"/>
                                   </w:sdtContent>
                                 </w:sdt>
                               </w:p>
@@ -4062,18 +4052,8 @@
                                   <w:sz w:val="36"/>
                                   <w:szCs w:val="36"/>
                                 </w:rPr>
-                                <w:t xml:space="preserve">Functioneel ontwerp A5 </w:t>
+                                <w:t>Functioneel ontwerp A5 Laravel</w:t>
                               </w:r>
-                              <w:proofErr w:type="spellStart"/>
-                              <w:r>
-                                <w:rPr>
-                                  <w:color w:val="404040" w:themeColor="text1" w:themeTint="BF"/>
-                                  <w:sz w:val="36"/>
-                                  <w:szCs w:val="36"/>
-                                </w:rPr>
-                                <w:t>Laravel</w:t>
-                              </w:r>
-                              <w:proofErr w:type="spellEnd"/>
                             </w:sdtContent>
                           </w:sdt>
                         </w:p>
@@ -4378,20 +4358,18 @@
             <w:br w:type="page"/>
           </w:r>
         </w:p>
-        <w:bookmarkStart w:id="1" w:name="_GoBack" w:displacedByCustomXml="next"/>
-        <w:bookmarkEnd w:id="1" w:displacedByCustomXml="next"/>
       </w:sdtContent>
     </w:sdt>
     <w:p>
       <w:pPr>
         <w:pStyle w:val="Kop1"/>
       </w:pPr>
-      <w:bookmarkStart w:id="2" w:name="_Toc51320697"/>
+      <w:bookmarkStart w:id="1" w:name="_Toc51320697"/>
       <w:r>
         <w:lastRenderedPageBreak/>
         <w:t>Algemene eisen</w:t>
       </w:r>
-      <w:bookmarkEnd w:id="2"/>
+      <w:bookmarkEnd w:id="1"/>
     </w:p>
     <w:p>
       <w:pPr>
@@ -4416,6 +4394,59 @@
       <w:r>
         <w:t>De gebruiker kan 1 of meer bands onder zijn beheer hebben, ook kunnen andere gebruikers dezelfde band in beheer hebben.</w:t>
       </w:r>
+      <w:r>
+        <w:rPr>
+          <w:noProof/>
+        </w:rPr>
+        <w:drawing>
+          <wp:inline distT="0" distB="0" distL="0" distR="0" wp14:anchorId="2731830E" wp14:editId="56D128FC">
+            <wp:extent cx="5753100" cy="693420"/>
+            <wp:effectExtent l="0" t="0" r="0" b="0"/>
+            <wp:docPr id="11" name="Afbeelding 11"/>
+            <wp:cNvGraphicFramePr>
+              <a:graphicFrameLocks xmlns:a="http://schemas.openxmlformats.org/drawingml/2006/main" noChangeAspect="1"/>
+            </wp:cNvGraphicFramePr>
+            <a:graphic xmlns:a="http://schemas.openxmlformats.org/drawingml/2006/main">
+              <a:graphicData uri="http://schemas.openxmlformats.org/drawingml/2006/picture">
+                <pic:pic xmlns:pic="http://schemas.openxmlformats.org/drawingml/2006/picture">
+                  <pic:nvPicPr>
+                    <pic:cNvPr id="0" name="Picture 1"/>
+                    <pic:cNvPicPr>
+                      <a:picLocks noChangeAspect="1" noChangeArrowheads="1"/>
+                    </pic:cNvPicPr>
+                  </pic:nvPicPr>
+                  <pic:blipFill>
+                    <a:blip r:embed="rId7" cstate="print">
+                      <a:extLst>
+                        <a:ext uri="{28A0092B-C50C-407E-A947-70E740481C1C}">
+                          <a14:useLocalDpi xmlns:a14="http://schemas.microsoft.com/office/drawing/2010/main" val="0"/>
+                        </a:ext>
+                      </a:extLst>
+                    </a:blip>
+                    <a:srcRect/>
+                    <a:stretch>
+                      <a:fillRect/>
+                    </a:stretch>
+                  </pic:blipFill>
+                  <pic:spPr bwMode="auto">
+                    <a:xfrm>
+                      <a:off x="0" y="0"/>
+                      <a:ext cx="5753100" cy="693420"/>
+                    </a:xfrm>
+                    <a:prstGeom prst="rect">
+                      <a:avLst/>
+                    </a:prstGeom>
+                    <a:noFill/>
+                    <a:ln>
+                      <a:noFill/>
+                    </a:ln>
+                  </pic:spPr>
+                </pic:pic>
+              </a:graphicData>
+            </a:graphic>
+          </wp:inline>
+        </w:drawing>
+      </w:r>
     </w:p>
     <w:p>
       <w:pPr>
@@ -4438,23 +4469,7 @@
         </w:numPr>
       </w:pPr>
       <w:r>
-        <w:t xml:space="preserve">Op de band EPK staat een foto met hieronder een korte beschrijving en biografie tekst,  hier weer onder is de mogelijkheid om 3 </w:t>
-      </w:r>
-      <w:proofErr w:type="spellStart"/>
-      <w:r>
-        <w:t>embedded</w:t>
-      </w:r>
-      <w:proofErr w:type="spellEnd"/>
-      <w:r>
-        <w:t xml:space="preserve"> </w:t>
-      </w:r>
-      <w:proofErr w:type="spellStart"/>
-      <w:r>
-        <w:t>Youtube</w:t>
-      </w:r>
-      <w:proofErr w:type="spellEnd"/>
-      <w:r>
-        <w:t xml:space="preserve"> video’s toe te voegen, ook moet de achtergrond- en tekstkleur aanpasbaar zijn.</w:t>
+        <w:t>Op de band EPK staat een foto met hieronder een korte beschrijving en biografie tekst,  hier weer onder is de mogelijkheid om 3 embedded Youtube video’s toe te voegen, ook moet de achtergrond- en tekstkleur aanpasbaar zijn.</w:t>
       </w:r>
     </w:p>
     <w:p>
@@ -4475,23 +4490,15 @@
       <w:pPr>
         <w:pStyle w:val="Kop1"/>
       </w:pPr>
-      <w:bookmarkStart w:id="3" w:name="_Toc51320698"/>
+      <w:bookmarkStart w:id="2" w:name="_Toc51320698"/>
       <w:r>
         <w:t>Eindgebruiker(s)</w:t>
       </w:r>
-      <w:bookmarkEnd w:id="3"/>
+      <w:bookmarkEnd w:id="2"/>
     </w:p>
     <w:p>
       <w:r>
-        <w:t xml:space="preserve">De band zelf zou hun “Electronic </w:t>
-      </w:r>
-      <w:proofErr w:type="spellStart"/>
-      <w:r>
-        <w:t>press</w:t>
-      </w:r>
-      <w:proofErr w:type="spellEnd"/>
-      <w:r>
-        <w:t xml:space="preserve"> kit” op de site kunnen zetten voor mensen  of bedrijven om te downloaden</w:t>
+        <w:t>De band zelf zou hun “Electronic press kit” op de site kunnen zetten voor mensen  of bedrijven om te downloaden</w:t>
       </w:r>
     </w:p>
     <w:p>
@@ -4517,6 +4524,76 @@
       </w:r>
     </w:p>
     <w:p/>
+    <w:p>
+      <w:pPr>
+        <w:pStyle w:val="Kop1"/>
+      </w:pPr>
+      <w:r>
+        <w:t>Flowchart EPK</w:t>
+      </w:r>
+    </w:p>
+    <w:p>
+      <w:r>
+        <w:t>Heel kort hoe de werking is van dit programma</w:t>
+      </w:r>
+      <w:bookmarkStart w:id="3" w:name="_GoBack"/>
+      <w:bookmarkEnd w:id="3"/>
+    </w:p>
+    <w:p>
+      <w:r>
+        <w:rPr>
+          <w:noProof/>
+        </w:rPr>
+        <w:drawing>
+          <wp:inline distT="0" distB="0" distL="0" distR="0" wp14:anchorId="3FD0B3FD" wp14:editId="478065A6">
+            <wp:extent cx="6466294" cy="1036320"/>
+            <wp:effectExtent l="0" t="0" r="0" b="0"/>
+            <wp:docPr id="33" name="Afbeelding 33"/>
+            <wp:cNvGraphicFramePr>
+              <a:graphicFrameLocks xmlns:a="http://schemas.openxmlformats.org/drawingml/2006/main" noChangeAspect="1"/>
+            </wp:cNvGraphicFramePr>
+            <a:graphic xmlns:a="http://schemas.openxmlformats.org/drawingml/2006/main">
+              <a:graphicData uri="http://schemas.openxmlformats.org/drawingml/2006/picture">
+                <pic:pic xmlns:pic="http://schemas.openxmlformats.org/drawingml/2006/picture">
+                  <pic:nvPicPr>
+                    <pic:cNvPr id="0" name="Picture 2"/>
+                    <pic:cNvPicPr>
+                      <a:picLocks noChangeAspect="1" noChangeArrowheads="1"/>
+                    </pic:cNvPicPr>
+                  </pic:nvPicPr>
+                  <pic:blipFill>
+                    <a:blip r:embed="rId7">
+                      <a:extLst>
+                        <a:ext uri="{28A0092B-C50C-407E-A947-70E740481C1C}">
+                          <a14:useLocalDpi xmlns:a14="http://schemas.microsoft.com/office/drawing/2010/main" val="0"/>
+                        </a:ext>
+                      </a:extLst>
+                    </a:blip>
+                    <a:srcRect/>
+                    <a:stretch>
+                      <a:fillRect/>
+                    </a:stretch>
+                  </pic:blipFill>
+                  <pic:spPr bwMode="auto">
+                    <a:xfrm>
+                      <a:off x="0" y="0"/>
+                      <a:ext cx="6472401" cy="1037299"/>
+                    </a:xfrm>
+                    <a:prstGeom prst="rect">
+                      <a:avLst/>
+                    </a:prstGeom>
+                    <a:noFill/>
+                    <a:ln>
+                      <a:noFill/>
+                    </a:ln>
+                  </pic:spPr>
+                </pic:pic>
+              </a:graphicData>
+            </a:graphic>
+          </wp:inline>
+        </w:drawing>
+      </w:r>
+    </w:p>
     <w:sectPr>
       <w:pgSz w:w="11906" w:h="16838"/>
       <w:pgMar w:top="1417" w:right="1417" w:bottom="1417" w:left="1417" w:header="708" w:footer="708" w:gutter="0"/>
@@ -5507,7 +5584,7 @@
 </file>
 
 <file path=customXml/itemProps2.xml><?xml version="1.0" encoding="utf-8"?>
-<ds:datastoreItem xmlns:ds="http://schemas.openxmlformats.org/officeDocument/2006/customXml" ds:itemID="{5879D930-04A2-434E-83AC-D96A03FF10AB}">
+<ds:datastoreItem xmlns:ds="http://schemas.openxmlformats.org/officeDocument/2006/customXml" ds:itemID="{7299FD8B-2B87-43AF-8691-DC37196FE8CD}">
   <ds:schemaRefs>
     <ds:schemaRef ds:uri="http://schemas.openxmlformats.org/officeDocument/2006/bibliography"/>
   </ds:schemaRefs>

</xml_diff>

<commit_message>
Update functioneel en technisch ontwerp
</commit_message>
<xml_diff>
--- a/Eindopdracht/Functioneel ontwerp.docx
+++ b/Eindopdracht/Functioneel ontwerp.docx
@@ -4073,17 +4073,6 @@
         </w:p>
       </w:sdtContent>
     </w:sdt>
-    <w:p>
-      <w:pPr>
-        <w:pStyle w:val="Kop1"/>
-      </w:pPr>
-      <w:bookmarkStart w:id="0" w:name="_Toc51320696"/>
-      <w:r>
-        <w:lastRenderedPageBreak/>
-        <w:t>Inhoudsopgave</w:t>
-      </w:r>
-      <w:bookmarkEnd w:id="0"/>
-    </w:p>
     <w:sdt>
       <w:sdtPr>
         <w:rPr>
@@ -4108,6 +4097,8 @@
           <w:r>
             <w:t>Inhoud</w:t>
           </w:r>
+          <w:bookmarkStart w:id="0" w:name="_GoBack"/>
+          <w:bookmarkEnd w:id="0"/>
         </w:p>
         <w:p>
           <w:pPr>
@@ -4130,77 +4121,7 @@
           <w:r>
             <w:fldChar w:fldCharType="separate"/>
           </w:r>
-          <w:hyperlink w:anchor="_Toc51320696" w:history="1">
-            <w:r>
-              <w:rPr>
-                <w:rStyle w:val="Hyperlink"/>
-                <w:noProof/>
-              </w:rPr>
-              <w:t>Inhoudsopgave</w:t>
-            </w:r>
-            <w:r>
-              <w:rPr>
-                <w:noProof/>
-                <w:webHidden/>
-              </w:rPr>
-              <w:tab/>
-            </w:r>
-            <w:r>
-              <w:rPr>
-                <w:noProof/>
-                <w:webHidden/>
-              </w:rPr>
-              <w:fldChar w:fldCharType="begin"/>
-            </w:r>
-            <w:r>
-              <w:rPr>
-                <w:noProof/>
-                <w:webHidden/>
-              </w:rPr>
-              <w:instrText xml:space="preserve"> PAGEREF _Toc51320696 \h </w:instrText>
-            </w:r>
-            <w:r>
-              <w:rPr>
-                <w:noProof/>
-                <w:webHidden/>
-              </w:rPr>
-            </w:r>
-            <w:r>
-              <w:rPr>
-                <w:noProof/>
-                <w:webHidden/>
-              </w:rPr>
-              <w:fldChar w:fldCharType="separate"/>
-            </w:r>
-            <w:r>
-              <w:rPr>
-                <w:noProof/>
-                <w:webHidden/>
-              </w:rPr>
-              <w:t>1</w:t>
-            </w:r>
-            <w:r>
-              <w:rPr>
-                <w:noProof/>
-                <w:webHidden/>
-              </w:rPr>
-              <w:fldChar w:fldCharType="end"/>
-            </w:r>
-          </w:hyperlink>
-        </w:p>
-        <w:p>
-          <w:pPr>
-            <w:pStyle w:val="Inhopg1"/>
-            <w:tabs>
-              <w:tab w:val="right" w:leader="dot" w:pos="9062"/>
-            </w:tabs>
-            <w:rPr>
-              <w:rFonts w:eastAsiaTheme="minorEastAsia"/>
-              <w:noProof/>
-              <w:lang w:eastAsia="nl-NL"/>
-            </w:rPr>
-          </w:pPr>
-          <w:hyperlink w:anchor="_Toc51320697" w:history="1">
+          <w:hyperlink w:anchor="_Toc57619642" w:history="1">
             <w:r>
               <w:rPr>
                 <w:rStyle w:val="Hyperlink"/>
@@ -4227,7 +4148,7 @@
                 <w:noProof/>
                 <w:webHidden/>
               </w:rPr>
-              <w:instrText xml:space="preserve"> PAGEREF _Toc51320697 \h </w:instrText>
+              <w:instrText xml:space="preserve"> PAGEREF _Toc57619642 \h </w:instrText>
             </w:r>
             <w:r>
               <w:rPr>
@@ -4270,7 +4191,7 @@
               <w:lang w:eastAsia="nl-NL"/>
             </w:rPr>
           </w:pPr>
-          <w:hyperlink w:anchor="_Toc51320698" w:history="1">
+          <w:hyperlink w:anchor="_Toc57619643" w:history="1">
             <w:r>
               <w:rPr>
                 <w:rStyle w:val="Hyperlink"/>
@@ -4297,7 +4218,77 @@
                 <w:noProof/>
                 <w:webHidden/>
               </w:rPr>
-              <w:instrText xml:space="preserve"> PAGEREF _Toc51320698 \h </w:instrText>
+              <w:instrText xml:space="preserve"> PAGEREF _Toc57619643 \h </w:instrText>
+            </w:r>
+            <w:r>
+              <w:rPr>
+                <w:noProof/>
+                <w:webHidden/>
+              </w:rPr>
+            </w:r>
+            <w:r>
+              <w:rPr>
+                <w:noProof/>
+                <w:webHidden/>
+              </w:rPr>
+              <w:fldChar w:fldCharType="separate"/>
+            </w:r>
+            <w:r>
+              <w:rPr>
+                <w:noProof/>
+                <w:webHidden/>
+              </w:rPr>
+              <w:t>2</w:t>
+            </w:r>
+            <w:r>
+              <w:rPr>
+                <w:noProof/>
+                <w:webHidden/>
+              </w:rPr>
+              <w:fldChar w:fldCharType="end"/>
+            </w:r>
+          </w:hyperlink>
+        </w:p>
+        <w:p>
+          <w:pPr>
+            <w:pStyle w:val="Inhopg1"/>
+            <w:tabs>
+              <w:tab w:val="right" w:leader="dot" w:pos="9062"/>
+            </w:tabs>
+            <w:rPr>
+              <w:rFonts w:eastAsiaTheme="minorEastAsia"/>
+              <w:noProof/>
+              <w:lang w:eastAsia="nl-NL"/>
+            </w:rPr>
+          </w:pPr>
+          <w:hyperlink w:anchor="_Toc57619644" w:history="1">
+            <w:r>
+              <w:rPr>
+                <w:rStyle w:val="Hyperlink"/>
+                <w:noProof/>
+              </w:rPr>
+              <w:t>Flowchart EPK</w:t>
+            </w:r>
+            <w:r>
+              <w:rPr>
+                <w:noProof/>
+                <w:webHidden/>
+              </w:rPr>
+              <w:tab/>
+            </w:r>
+            <w:r>
+              <w:rPr>
+                <w:noProof/>
+                <w:webHidden/>
+              </w:rPr>
+              <w:fldChar w:fldCharType="begin"/>
+            </w:r>
+            <w:r>
+              <w:rPr>
+                <w:noProof/>
+                <w:webHidden/>
+              </w:rPr>
+              <w:instrText xml:space="preserve"> PAGEREF _Toc57619644 \h </w:instrText>
             </w:r>
             <w:r>
               <w:rPr>
@@ -4364,7 +4355,7 @@
       <w:pPr>
         <w:pStyle w:val="Kop1"/>
       </w:pPr>
-      <w:bookmarkStart w:id="1" w:name="_Toc51320697"/>
+      <w:bookmarkStart w:id="1" w:name="_Toc57619642"/>
       <w:r>
         <w:lastRenderedPageBreak/>
         <w:t>Algemene eisen</w:t>
@@ -4490,7 +4481,7 @@
       <w:pPr>
         <w:pStyle w:val="Kop1"/>
       </w:pPr>
-      <w:bookmarkStart w:id="2" w:name="_Toc51320698"/>
+      <w:bookmarkStart w:id="2" w:name="_Toc57619643"/>
       <w:r>
         <w:t>Eindgebruiker(s)</w:t>
       </w:r>
@@ -4528,16 +4519,16 @@
       <w:pPr>
         <w:pStyle w:val="Kop1"/>
       </w:pPr>
+      <w:bookmarkStart w:id="3" w:name="_Toc57619644"/>
       <w:r>
         <w:t>Flowchart EPK</w:t>
       </w:r>
+      <w:bookmarkEnd w:id="3"/>
     </w:p>
     <w:p>
       <w:r>
         <w:t>Heel kort hoe de werking is van dit programma</w:t>
       </w:r>
-      <w:bookmarkStart w:id="3" w:name="_GoBack"/>
-      <w:bookmarkEnd w:id="3"/>
     </w:p>
     <w:p>
       <w:r>
@@ -5584,7 +5575,7 @@
 </file>
 
 <file path=customXml/itemProps2.xml><?xml version="1.0" encoding="utf-8"?>
-<ds:datastoreItem xmlns:ds="http://schemas.openxmlformats.org/officeDocument/2006/customXml" ds:itemID="{7299FD8B-2B87-43AF-8691-DC37196FE8CD}">
+<ds:datastoreItem xmlns:ds="http://schemas.openxmlformats.org/officeDocument/2006/customXml" ds:itemID="{0C8AC535-1DAC-4582-AC42-183E4A71D5C0}">
   <ds:schemaRefs>
     <ds:schemaRef ds:uri="http://schemas.openxmlformats.org/officeDocument/2006/bibliography"/>
   </ds:schemaRefs>

</xml_diff>